<commit_message>
Finalize features and resolve conflicts
</commit_message>
<xml_diff>
--- a/DB_ESP/FRONT_END_DOC.docx
+++ b/DB_ESP/FRONT_END_DOC.docx
@@ -1082,11 +1082,99 @@
           </wp:inline>
         </w:drawing>
       </w:r>
-      <w:r>
+    </w:p>
+    <w:p>
+      <w:pPr>
         <w:rPr>
           <w:noProof/>
         </w:rPr>
+      </w:pPr>
+      <w:r>
+        <w:rPr>
+          <w:noProof/>
+        </w:rPr>
         <w:lastRenderedPageBreak/>
+        <w:drawing>
+          <wp:inline distT="0" distB="0" distL="0" distR="0" wp14:anchorId="0E627F58" wp14:editId="11D3F81F">
+            <wp:extent cx="4982270" cy="5449060"/>
+            <wp:effectExtent l="0" t="0" r="8890" b="0"/>
+            <wp:docPr id="731999055" name="Picture 1" descr="A screenshot of a computer program&#10;&#10;AI-generated content may be incorrect."/>
+            <wp:cNvGraphicFramePr>
+              <a:graphicFrameLocks xmlns:a="http://schemas.openxmlformats.org/drawingml/2006/main" noChangeAspect="1"/>
+            </wp:cNvGraphicFramePr>
+            <a:graphic xmlns:a="http://schemas.openxmlformats.org/drawingml/2006/main">
+              <a:graphicData uri="http://schemas.openxmlformats.org/drawingml/2006/picture">
+                <pic:pic xmlns:pic="http://schemas.openxmlformats.org/drawingml/2006/picture">
+                  <pic:nvPicPr>
+                    <pic:cNvPr id="731999055" name="Picture 1" descr="A screenshot of a computer program&#10;&#10;AI-generated content may be incorrect."/>
+                    <pic:cNvPicPr/>
+                  </pic:nvPicPr>
+                  <pic:blipFill>
+                    <a:blip r:embed="rId18"/>
+                    <a:stretch>
+                      <a:fillRect/>
+                    </a:stretch>
+                  </pic:blipFill>
+                  <pic:spPr>
+                    <a:xfrm>
+                      <a:off x="0" y="0"/>
+                      <a:ext cx="4982270" cy="5449060"/>
+                    </a:xfrm>
+                    <a:prstGeom prst="rect">
+                      <a:avLst/>
+                    </a:prstGeom>
+                  </pic:spPr>
+                </pic:pic>
+              </a:graphicData>
+            </a:graphic>
+          </wp:inline>
+        </w:drawing>
+      </w:r>
+      <w:r>
+        <w:rPr>
+          <w:noProof/>
+        </w:rPr>
+        <w:lastRenderedPageBreak/>
+        <w:drawing>
+          <wp:inline distT="0" distB="0" distL="0" distR="0" wp14:anchorId="5E95D7D8" wp14:editId="2F56019B">
+            <wp:extent cx="5943600" cy="4380865"/>
+            <wp:effectExtent l="0" t="0" r="0" b="635"/>
+            <wp:docPr id="983315418" name="Picture 1" descr="A screen shot of a computer&#10;&#10;AI-generated content may be incorrect."/>
+            <wp:cNvGraphicFramePr>
+              <a:graphicFrameLocks xmlns:a="http://schemas.openxmlformats.org/drawingml/2006/main" noChangeAspect="1"/>
+            </wp:cNvGraphicFramePr>
+            <a:graphic xmlns:a="http://schemas.openxmlformats.org/drawingml/2006/main">
+              <a:graphicData uri="http://schemas.openxmlformats.org/drawingml/2006/picture">
+                <pic:pic xmlns:pic="http://schemas.openxmlformats.org/drawingml/2006/picture">
+                  <pic:nvPicPr>
+                    <pic:cNvPr id="983315418" name="Picture 1" descr="A screen shot of a computer&#10;&#10;AI-generated content may be incorrect."/>
+                    <pic:cNvPicPr/>
+                  </pic:nvPicPr>
+                  <pic:blipFill>
+                    <a:blip r:embed="rId19"/>
+                    <a:stretch>
+                      <a:fillRect/>
+                    </a:stretch>
+                  </pic:blipFill>
+                  <pic:spPr>
+                    <a:xfrm>
+                      <a:off x="0" y="0"/>
+                      <a:ext cx="5943600" cy="4380865"/>
+                    </a:xfrm>
+                    <a:prstGeom prst="rect">
+                      <a:avLst/>
+                    </a:prstGeom>
+                  </pic:spPr>
+                </pic:pic>
+              </a:graphicData>
+            </a:graphic>
+          </wp:inline>
+        </w:drawing>
+      </w:r>
+      <w:r>
+        <w:rPr>
+          <w:noProof/>
+        </w:rPr>
         <w:drawing>
           <wp:inline distT="0" distB="0" distL="0" distR="0" wp14:anchorId="59BE52F4" wp14:editId="3A9F4446">
             <wp:extent cx="5943600" cy="3519170"/>
@@ -1103,7 +1191,7 @@
                     <pic:cNvPicPr/>
                   </pic:nvPicPr>
                   <pic:blipFill>
-                    <a:blip r:embed="rId18"/>
+                    <a:blip r:embed="rId20"/>
                     <a:stretch>
                       <a:fillRect/>
                     </a:stretch>
@@ -1127,6 +1215,7 @@
         <w:rPr>
           <w:noProof/>
         </w:rPr>
+        <w:lastRenderedPageBreak/>
         <w:drawing>
           <wp:inline distT="0" distB="0" distL="0" distR="0" wp14:anchorId="75965396" wp14:editId="76B87E1E">
             <wp:extent cx="5943600" cy="2689860"/>
@@ -1143,7 +1232,7 @@
                     <pic:cNvPicPr/>
                   </pic:nvPicPr>
                   <pic:blipFill>
-                    <a:blip r:embed="rId19"/>
+                    <a:blip r:embed="rId21"/>
                     <a:stretch>
                       <a:fillRect/>
                     </a:stretch>
@@ -1167,7 +1256,6 @@
         <w:rPr>
           <w:noProof/>
         </w:rPr>
-        <w:lastRenderedPageBreak/>
         <w:drawing>
           <wp:inline distT="0" distB="0" distL="0" distR="0" wp14:anchorId="508B06E9" wp14:editId="009995BF">
             <wp:extent cx="5943600" cy="4096385"/>
@@ -1184,7 +1272,7 @@
                     <pic:cNvPicPr/>
                   </pic:nvPicPr>
                   <pic:blipFill>
-                    <a:blip r:embed="rId20"/>
+                    <a:blip r:embed="rId22"/>
                     <a:stretch>
                       <a:fillRect/>
                     </a:stretch>
@@ -1204,6 +1292,54 @@
           </wp:inline>
         </w:drawing>
       </w:r>
+    </w:p>
+    <w:p>
+      <w:pPr>
+        <w:rPr>
+          <w:noProof/>
+        </w:rPr>
+      </w:pPr>
+      <w:r>
+        <w:rPr>
+          <w:noProof/>
+        </w:rPr>
+        <w:lastRenderedPageBreak/>
+        <w:drawing>
+          <wp:inline distT="0" distB="0" distL="0" distR="0" wp14:anchorId="2E9CF5FD" wp14:editId="48C9C105">
+            <wp:extent cx="5677692" cy="7630590"/>
+            <wp:effectExtent l="0" t="0" r="0" b="8890"/>
+            <wp:docPr id="733074323" name="Picture 1" descr="A screenshot of a computer&#10;&#10;AI-generated content may be incorrect."/>
+            <wp:cNvGraphicFramePr>
+              <a:graphicFrameLocks xmlns:a="http://schemas.openxmlformats.org/drawingml/2006/main" noChangeAspect="1"/>
+            </wp:cNvGraphicFramePr>
+            <a:graphic xmlns:a="http://schemas.openxmlformats.org/drawingml/2006/main">
+              <a:graphicData uri="http://schemas.openxmlformats.org/drawingml/2006/picture">
+                <pic:pic xmlns:pic="http://schemas.openxmlformats.org/drawingml/2006/picture">
+                  <pic:nvPicPr>
+                    <pic:cNvPr id="733074323" name="Picture 1" descr="A screenshot of a computer&#10;&#10;AI-generated content may be incorrect."/>
+                    <pic:cNvPicPr/>
+                  </pic:nvPicPr>
+                  <pic:blipFill>
+                    <a:blip r:embed="rId23"/>
+                    <a:stretch>
+                      <a:fillRect/>
+                    </a:stretch>
+                  </pic:blipFill>
+                  <pic:spPr>
+                    <a:xfrm>
+                      <a:off x="0" y="0"/>
+                      <a:ext cx="5677692" cy="7630590"/>
+                    </a:xfrm>
+                    <a:prstGeom prst="rect">
+                      <a:avLst/>
+                    </a:prstGeom>
+                  </pic:spPr>
+                </pic:pic>
+              </a:graphicData>
+            </a:graphic>
+          </wp:inline>
+        </w:drawing>
+      </w:r>
       <w:r>
         <w:rPr>
           <w:noProof/>
@@ -1225,7 +1361,7 @@
                     <pic:cNvPicPr/>
                   </pic:nvPicPr>
                   <pic:blipFill>
-                    <a:blip r:embed="rId21"/>
+                    <a:blip r:embed="rId24"/>
                     <a:stretch>
                       <a:fillRect/>
                     </a:stretch>
@@ -1245,10 +1381,18 @@
           </wp:inline>
         </w:drawing>
       </w:r>
-      <w:r>
+    </w:p>
+    <w:p>
+      <w:pPr>
         <w:rPr>
           <w:noProof/>
         </w:rPr>
+      </w:pPr>
+      <w:r>
+        <w:rPr>
+          <w:noProof/>
+        </w:rPr>
+        <w:lastRenderedPageBreak/>
         <w:drawing>
           <wp:inline distT="0" distB="0" distL="0" distR="0" wp14:anchorId="2F98A830" wp14:editId="53C95B24">
             <wp:extent cx="5943600" cy="2670175"/>
@@ -1265,7 +1409,7 @@
                     <pic:cNvPicPr/>
                   </pic:nvPicPr>
                   <pic:blipFill>
-                    <a:blip r:embed="rId22"/>
+                    <a:blip r:embed="rId25"/>
                     <a:stretch>
                       <a:fillRect/>
                     </a:stretch>
@@ -1289,7 +1433,6 @@
         <w:rPr>
           <w:noProof/>
         </w:rPr>
-        <w:lastRenderedPageBreak/>
         <w:drawing>
           <wp:inline distT="0" distB="0" distL="0" distR="0" wp14:anchorId="59EEDB78" wp14:editId="2FEF8428">
             <wp:extent cx="5943600" cy="3724275"/>
@@ -1306,7 +1449,7 @@
                     <pic:cNvPicPr/>
                   </pic:nvPicPr>
                   <pic:blipFill>
-                    <a:blip r:embed="rId23"/>
+                    <a:blip r:embed="rId26"/>
                     <a:stretch>
                       <a:fillRect/>
                     </a:stretch>
@@ -1330,6 +1473,7 @@
         <w:rPr>
           <w:noProof/>
         </w:rPr>
+        <w:lastRenderedPageBreak/>
         <w:drawing>
           <wp:inline distT="0" distB="0" distL="0" distR="0" wp14:anchorId="48DA3992" wp14:editId="39CD3447">
             <wp:extent cx="5943600" cy="2353310"/>
@@ -1346,7 +1490,7 @@
                     <pic:cNvPicPr/>
                   </pic:nvPicPr>
                   <pic:blipFill>
-                    <a:blip r:embed="rId24"/>
+                    <a:blip r:embed="rId27"/>
                     <a:stretch>
                       <a:fillRect/>
                     </a:stretch>
@@ -1389,7 +1533,7 @@
                     <pic:cNvPicPr/>
                   </pic:nvPicPr>
                   <pic:blipFill>
-                    <a:blip r:embed="rId25"/>
+                    <a:blip r:embed="rId28"/>
                     <a:stretch>
                       <a:fillRect/>
                     </a:stretch>
@@ -1411,6 +1555,11 @@
       </w:r>
     </w:p>
     <w:p>
+      <w:pPr>
+        <w:rPr>
+          <w:noProof/>
+        </w:rPr>
+      </w:pPr>
       <w:r>
         <w:rPr>
           <w:noProof/>
@@ -1432,7 +1581,7 @@
                     <pic:cNvPicPr/>
                   </pic:nvPicPr>
                   <pic:blipFill>
-                    <a:blip r:embed="rId26"/>
+                    <a:blip r:embed="rId29"/>
                     <a:stretch>
                       <a:fillRect/>
                     </a:stretch>
@@ -1473,7 +1622,7 @@
                     <pic:cNvPicPr/>
                   </pic:nvPicPr>
                   <pic:blipFill>
-                    <a:blip r:embed="rId27"/>
+                    <a:blip r:embed="rId30"/>
                     <a:stretch>
                       <a:fillRect/>
                     </a:stretch>
@@ -1514,7 +1663,7 @@
                     <pic:cNvPicPr/>
                   </pic:nvPicPr>
                   <pic:blipFill>
-                    <a:blip r:embed="rId28"/>
+                    <a:blip r:embed="rId31"/>
                     <a:stretch>
                       <a:fillRect/>
                     </a:stretch>
@@ -1555,7 +1704,7 @@
                     <pic:cNvPicPr/>
                   </pic:nvPicPr>
                   <pic:blipFill>
-                    <a:blip r:embed="rId29"/>
+                    <a:blip r:embed="rId32"/>
                     <a:stretch>
                       <a:fillRect/>
                     </a:stretch>
@@ -1596,7 +1745,7 @@
                     <pic:cNvPicPr/>
                   </pic:nvPicPr>
                   <pic:blipFill>
-                    <a:blip r:embed="rId30"/>
+                    <a:blip r:embed="rId33"/>
                     <a:stretch>
                       <a:fillRect/>
                     </a:stretch>
@@ -1616,10 +1765,164 @@
           </wp:inline>
         </w:drawing>
       </w:r>
+    </w:p>
+    <w:p>
+      <w:r>
+        <w:lastRenderedPageBreak/>
+        <w:drawing>
+          <wp:inline distT="0" distB="0" distL="0" distR="0" wp14:anchorId="093DFF3D" wp14:editId="2A7586ED">
+            <wp:extent cx="5563376" cy="7373379"/>
+            <wp:effectExtent l="0" t="0" r="0" b="0"/>
+            <wp:docPr id="1621951738" name="Picture 1"/>
+            <wp:cNvGraphicFramePr>
+              <a:graphicFrameLocks xmlns:a="http://schemas.openxmlformats.org/drawingml/2006/main" noChangeAspect="1"/>
+            </wp:cNvGraphicFramePr>
+            <a:graphic xmlns:a="http://schemas.openxmlformats.org/drawingml/2006/main">
+              <a:graphicData uri="http://schemas.openxmlformats.org/drawingml/2006/picture">
+                <pic:pic xmlns:pic="http://schemas.openxmlformats.org/drawingml/2006/picture">
+                  <pic:nvPicPr>
+                    <pic:cNvPr id="1621951738" name=""/>
+                    <pic:cNvPicPr/>
+                  </pic:nvPicPr>
+                  <pic:blipFill>
+                    <a:blip r:embed="rId34"/>
+                    <a:stretch>
+                      <a:fillRect/>
+                    </a:stretch>
+                  </pic:blipFill>
+                  <pic:spPr>
+                    <a:xfrm>
+                      <a:off x="0" y="0"/>
+                      <a:ext cx="5563376" cy="7373379"/>
+                    </a:xfrm>
+                    <a:prstGeom prst="rect">
+                      <a:avLst/>
+                    </a:prstGeom>
+                  </pic:spPr>
+                </pic:pic>
+              </a:graphicData>
+            </a:graphic>
+          </wp:inline>
+        </w:drawing>
+      </w:r>
+      <w:r>
+        <w:lastRenderedPageBreak/>
+        <w:drawing>
+          <wp:inline distT="0" distB="0" distL="0" distR="0" wp14:anchorId="04FD902C" wp14:editId="5DCB227A">
+            <wp:extent cx="5611008" cy="7125694"/>
+            <wp:effectExtent l="0" t="0" r="8890" b="0"/>
+            <wp:docPr id="103168332" name="Picture 1" descr="A screenshot of a computer program&#10;&#10;AI-generated content may be incorrect."/>
+            <wp:cNvGraphicFramePr>
+              <a:graphicFrameLocks xmlns:a="http://schemas.openxmlformats.org/drawingml/2006/main" noChangeAspect="1"/>
+            </wp:cNvGraphicFramePr>
+            <a:graphic xmlns:a="http://schemas.openxmlformats.org/drawingml/2006/main">
+              <a:graphicData uri="http://schemas.openxmlformats.org/drawingml/2006/picture">
+                <pic:pic xmlns:pic="http://schemas.openxmlformats.org/drawingml/2006/picture">
+                  <pic:nvPicPr>
+                    <pic:cNvPr id="103168332" name="Picture 1" descr="A screenshot of a computer program&#10;&#10;AI-generated content may be incorrect."/>
+                    <pic:cNvPicPr/>
+                  </pic:nvPicPr>
+                  <pic:blipFill>
+                    <a:blip r:embed="rId35"/>
+                    <a:stretch>
+                      <a:fillRect/>
+                    </a:stretch>
+                  </pic:blipFill>
+                  <pic:spPr>
+                    <a:xfrm>
+                      <a:off x="0" y="0"/>
+                      <a:ext cx="5611008" cy="7125694"/>
+                    </a:xfrm>
+                    <a:prstGeom prst="rect">
+                      <a:avLst/>
+                    </a:prstGeom>
+                  </pic:spPr>
+                </pic:pic>
+              </a:graphicData>
+            </a:graphic>
+          </wp:inline>
+        </w:drawing>
+      </w:r>
+      <w:r>
+        <w:lastRenderedPageBreak/>
+        <w:drawing>
+          <wp:inline distT="0" distB="0" distL="0" distR="0" wp14:anchorId="271C97BF" wp14:editId="1ACDA976">
+            <wp:extent cx="4829849" cy="5792008"/>
+            <wp:effectExtent l="0" t="0" r="8890" b="0"/>
+            <wp:docPr id="1262595600" name="Picture 1" descr="A screen shot of a computer program&#10;&#10;AI-generated content may be incorrect."/>
+            <wp:cNvGraphicFramePr>
+              <a:graphicFrameLocks xmlns:a="http://schemas.openxmlformats.org/drawingml/2006/main" noChangeAspect="1"/>
+            </wp:cNvGraphicFramePr>
+            <a:graphic xmlns:a="http://schemas.openxmlformats.org/drawingml/2006/main">
+              <a:graphicData uri="http://schemas.openxmlformats.org/drawingml/2006/picture">
+                <pic:pic xmlns:pic="http://schemas.openxmlformats.org/drawingml/2006/picture">
+                  <pic:nvPicPr>
+                    <pic:cNvPr id="1262595600" name="Picture 1" descr="A screen shot of a computer program&#10;&#10;AI-generated content may be incorrect."/>
+                    <pic:cNvPicPr/>
+                  </pic:nvPicPr>
+                  <pic:blipFill>
+                    <a:blip r:embed="rId36"/>
+                    <a:stretch>
+                      <a:fillRect/>
+                    </a:stretch>
+                  </pic:blipFill>
+                  <pic:spPr>
+                    <a:xfrm>
+                      <a:off x="0" y="0"/>
+                      <a:ext cx="4829849" cy="5792008"/>
+                    </a:xfrm>
+                    <a:prstGeom prst="rect">
+                      <a:avLst/>
+                    </a:prstGeom>
+                  </pic:spPr>
+                </pic:pic>
+              </a:graphicData>
+            </a:graphic>
+          </wp:inline>
+        </w:drawing>
+      </w:r>
+      <w:r>
+        <w:drawing>
+          <wp:inline distT="0" distB="0" distL="0" distR="0" wp14:anchorId="11EC1DF5" wp14:editId="58C88549">
+            <wp:extent cx="3620005" cy="1371791"/>
+            <wp:effectExtent l="0" t="0" r="0" b="0"/>
+            <wp:docPr id="464236206" name="Picture 1" descr="A screenshot of a computer&#10;&#10;AI-generated content may be incorrect."/>
+            <wp:cNvGraphicFramePr>
+              <a:graphicFrameLocks xmlns:a="http://schemas.openxmlformats.org/drawingml/2006/main" noChangeAspect="1"/>
+            </wp:cNvGraphicFramePr>
+            <a:graphic xmlns:a="http://schemas.openxmlformats.org/drawingml/2006/main">
+              <a:graphicData uri="http://schemas.openxmlformats.org/drawingml/2006/picture">
+                <pic:pic xmlns:pic="http://schemas.openxmlformats.org/drawingml/2006/picture">
+                  <pic:nvPicPr>
+                    <pic:cNvPr id="464236206" name="Picture 1" descr="A screenshot of a computer&#10;&#10;AI-generated content may be incorrect."/>
+                    <pic:cNvPicPr/>
+                  </pic:nvPicPr>
+                  <pic:blipFill>
+                    <a:blip r:embed="rId37"/>
+                    <a:stretch>
+                      <a:fillRect/>
+                    </a:stretch>
+                  </pic:blipFill>
+                  <pic:spPr>
+                    <a:xfrm>
+                      <a:off x="0" y="0"/>
+                      <a:ext cx="3620005" cy="1371791"/>
+                    </a:xfrm>
+                    <a:prstGeom prst="rect">
+                      <a:avLst/>
+                    </a:prstGeom>
+                  </pic:spPr>
+                </pic:pic>
+              </a:graphicData>
+            </a:graphic>
+          </wp:inline>
+        </w:drawing>
+      </w:r>
       <w:r>
         <w:rPr>
           <w:noProof/>
         </w:rPr>
+        <w:lastRenderedPageBreak/>
         <w:drawing>
           <wp:inline distT="0" distB="0" distL="0" distR="0" wp14:anchorId="2EF17305" wp14:editId="135FCDF3">
             <wp:extent cx="5943600" cy="1271270"/>
@@ -1636,7 +1939,7 @@
                     <pic:cNvPicPr/>
                   </pic:nvPicPr>
                   <pic:blipFill>
-                    <a:blip r:embed="rId31"/>
+                    <a:blip r:embed="rId38"/>
                     <a:stretch>
                       <a:fillRect/>
                     </a:stretch>

</xml_diff>

<commit_message>
Rework and add endpoints, added Postman Collection
</commit_message>
<xml_diff>
--- a/DB_ESP/FRONT_END_DOC.docx
+++ b/DB_ESP/FRONT_END_DOC.docx
@@ -1768,6 +1768,9 @@
     </w:p>
     <w:p>
       <w:r>
+        <w:rPr>
+          <w:noProof/>
+        </w:rPr>
         <w:lastRenderedPageBreak/>
         <w:drawing>
           <wp:inline distT="0" distB="0" distL="0" distR="0" wp14:anchorId="093DFF3D" wp14:editId="2A7586ED">
@@ -1806,6 +1809,9 @@
         </w:drawing>
       </w:r>
       <w:r>
+        <w:rPr>
+          <w:noProof/>
+        </w:rPr>
         <w:lastRenderedPageBreak/>
         <w:drawing>
           <wp:inline distT="0" distB="0" distL="0" distR="0" wp14:anchorId="04FD902C" wp14:editId="5DCB227A">
@@ -1844,6 +1850,9 @@
         </w:drawing>
       </w:r>
       <w:r>
+        <w:rPr>
+          <w:noProof/>
+        </w:rPr>
         <w:lastRenderedPageBreak/>
         <w:drawing>
           <wp:inline distT="0" distB="0" distL="0" distR="0" wp14:anchorId="271C97BF" wp14:editId="1ACDA976">
@@ -1882,6 +1891,9 @@
         </w:drawing>
       </w:r>
       <w:r>
+        <w:rPr>
+          <w:noProof/>
+        </w:rPr>
         <w:drawing>
           <wp:inline distT="0" distB="0" distL="0" distR="0" wp14:anchorId="11EC1DF5" wp14:editId="58C88549">
             <wp:extent cx="3620005" cy="1371791"/>
@@ -1948,6 +1960,45 @@
                     <a:xfrm>
                       <a:off x="0" y="0"/>
                       <a:ext cx="5943600" cy="1271270"/>
+                    </a:xfrm>
+                    <a:prstGeom prst="rect">
+                      <a:avLst/>
+                    </a:prstGeom>
+                  </pic:spPr>
+                </pic:pic>
+              </a:graphicData>
+            </a:graphic>
+          </wp:inline>
+        </w:drawing>
+      </w:r>
+    </w:p>
+    <w:p>
+      <w:r>
+        <w:drawing>
+          <wp:inline distT="0" distB="0" distL="0" distR="0" wp14:anchorId="1A129D33" wp14:editId="3D39CC16">
+            <wp:extent cx="5943600" cy="3404235"/>
+            <wp:effectExtent l="0" t="0" r="0" b="5715"/>
+            <wp:docPr id="1874177607" name="Picture 1"/>
+            <wp:cNvGraphicFramePr>
+              <a:graphicFrameLocks xmlns:a="http://schemas.openxmlformats.org/drawingml/2006/main" noChangeAspect="1"/>
+            </wp:cNvGraphicFramePr>
+            <a:graphic xmlns:a="http://schemas.openxmlformats.org/drawingml/2006/main">
+              <a:graphicData uri="http://schemas.openxmlformats.org/drawingml/2006/picture">
+                <pic:pic xmlns:pic="http://schemas.openxmlformats.org/drawingml/2006/picture">
+                  <pic:nvPicPr>
+                    <pic:cNvPr id="1874177607" name=""/>
+                    <pic:cNvPicPr/>
+                  </pic:nvPicPr>
+                  <pic:blipFill>
+                    <a:blip r:embed="rId39"/>
+                    <a:stretch>
+                      <a:fillRect/>
+                    </a:stretch>
+                  </pic:blipFill>
+                  <pic:spPr>
+                    <a:xfrm>
+                      <a:off x="0" y="0"/>
+                      <a:ext cx="5943600" cy="3404235"/>
                     </a:xfrm>
                     <a:prstGeom prst="rect">
                       <a:avLst/>

</xml_diff>